<commit_message>
module 8 and submission packet finalization
</commit_message>
<xml_diff>
--- a/MODULE8/csc515-1-final-module8-portfolio-assignment-aditya-sandhu.docx
+++ b/MODULE8/csc515-1-final-module8-portfolio-assignment-aditya-sandhu.docx
@@ -24,22 +24,7 @@
       </w:pPr>
       <w:bookmarkStart w:id="0" w:name="_Hlk198933963"/>
       <w:r>
-        <w:t>Course: 25FA - CSC51</w:t>
-      </w:r>
-      <w:r>
-        <w:t>5</w:t>
-      </w:r>
-      <w:r>
-        <w:t xml:space="preserve"> - 1 [Module </w:t>
-      </w:r>
-      <w:r>
-        <w:t>8</w:t>
-      </w:r>
-      <w:r>
-        <w:t xml:space="preserve"> –</w:t>
-      </w:r>
-      <w:r>
-        <w:t xml:space="preserve"> Computer Vision Applications and Pre-Trained Classifiers]</w:t>
+        <w:t>Course: 25FA - CSC515 - 1 [Module 8 – Computer Vision Applications and Pre-Trained Classifiers]</w:t>
       </w:r>
     </w:p>
     <w:bookmarkEnd w:id="0"/>
@@ -49,13 +34,10 @@
         <w:jc w:val="center"/>
       </w:pPr>
       <w:r>
-        <w:t>Portfolio Assignment [</w:t>
-      </w:r>
-      <w:r>
-        <w:t>Option # 2 - Face Detection and Privacy</w:t>
-      </w:r>
-      <w:r>
-        <w:t>]</w:t>
+        <w:t xml:space="preserve">FINAL - </w:t>
+      </w:r>
+      <w:r>
+        <w:t>Portfolio Assignment [Option # 2 - Face Detection and Privacy]</w:t>
       </w:r>
     </w:p>
     <w:p>
@@ -63,10 +45,7 @@
         <w:jc w:val="center"/>
       </w:pPr>
       <w:r>
-        <w:t>Instructor: Dr.</w:t>
-      </w:r>
-      <w:r>
-        <w:t xml:space="preserve"> Dong Nguyen</w:t>
+        <w:t>Instructor: Dr. Dong Nguyen</w:t>
       </w:r>
     </w:p>
     <w:p>
@@ -74,22 +53,7 @@
         <w:jc w:val="center"/>
       </w:pPr>
       <w:r>
-        <w:t xml:space="preserve">Date – </w:t>
-      </w:r>
-      <w:r>
-        <w:t>10</w:t>
-      </w:r>
-      <w:r>
-        <w:t>/</w:t>
-      </w:r>
-      <w:r>
-        <w:t>2</w:t>
-      </w:r>
-      <w:r>
-        <w:t>9</w:t>
-      </w:r>
-      <w:r>
-        <w:t>/2025</w:t>
+        <w:t>Date – 10/29/2025</w:t>
       </w:r>
     </w:p>
     <w:p>
@@ -105,16 +69,32 @@
         <w:jc w:val="center"/>
       </w:pPr>
       <w:r>
-        <w:t xml:space="preserve">Python File -  </w:t>
-      </w:r>
+        <w:t xml:space="preserve">Python File - </w:t>
+      </w:r>
+      <w:hyperlink r:id="rId4" w:history="1">
+        <w:r>
+          <w:rPr>
+            <w:rStyle w:val="Hyperlink"/>
+          </w:rPr>
+          <w:t>25FC-CSC515-1/MODULE8/csc515-1-final-module8-portfolio-project-final-aditya-sandhu15.py at main · 65AR645ASAN/25FC-CSC515-1</w:t>
+        </w:r>
+      </w:hyperlink>
     </w:p>
     <w:p>
       <w:pPr>
         <w:jc w:val="center"/>
       </w:pPr>
       <w:r>
-        <w:t xml:space="preserve">Document -   </w:t>
-      </w:r>
+        <w:t xml:space="preserve">Document -  </w:t>
+      </w:r>
+      <w:hyperlink r:id="rId5" w:history="1">
+        <w:r>
+          <w:rPr>
+            <w:rStyle w:val="Hyperlink"/>
+          </w:rPr>
+          <w:t>25FC-CSC515-1/MODULE8/csc515-1-final-module8-portfolio-assignment-aditya-sandhu.docx at main · 65AR645ASAN/25FC-CSC515-1</w:t>
+        </w:r>
+      </w:hyperlink>
     </w:p>
     <w:p>
       <w:pPr>
@@ -203,16 +183,7 @@
     </w:p>
     <w:p>
       <w:r>
-        <w:lastRenderedPageBreak/>
-        <w:t xml:space="preserve">In an era where digital imagery is ubiquitous and privacy concerns are </w:t>
-      </w:r>
-      <w:proofErr w:type="gramStart"/>
-      <w:r>
-        <w:t>paramount,</w:t>
-      </w:r>
-      <w:proofErr w:type="gramEnd"/>
-      <w:r>
-        <w:t xml:space="preserve"> data anonymization techniques play a crucial role in safeguarding personal identities by obscuring identifiable features such as facial elements.</w:t>
+        <w:t>In an era where digital imagery is ubiquitous and privacy concerns are paramount, data anonymization techniques play a crucial role in safeguarding personal identities by obscuring identifiable features such as facial elements.</w:t>
       </w:r>
       <w:r>
         <w:t xml:space="preserve"> </w:t>
@@ -229,27 +200,12 @@
       <w:r>
         <w:t xml:space="preserve">. </w:t>
       </w:r>
-      <w:proofErr w:type="gramStart"/>
-      <w:r>
-        <w:t>the</w:t>
-      </w:r>
-      <w:proofErr w:type="gramEnd"/>
-      <w:r>
-        <w:t xml:space="preserve"> algorithm applies preprocessing steps like Gaussian blurring and CLAHE contrast enhancement for optimal detection accuracy, draws red bounding boxes around validated faces (confirmed via eye detection), and employs Gaussian blurring to anonymize eyes, demonstrating a practical application of computer vision in ethical image handling.</w:t>
-      </w:r>
-    </w:p>
-    <w:p>
-      <w:pPr>
-        <w:rPr>
-          <w:b/>
-          <w:bCs/>
-        </w:rPr>
-      </w:pPr>
-      <w:r>
-        <w:rPr>
-          <w:b/>
-          <w:bCs/>
-        </w:rPr>
+      <w:r>
+        <w:t>the algorithm applies preprocessing steps like Gaussian blurring and CLAHE contrast enhancement for optimal detection accuracy, draws red bounding boxes around validated faces (confirmed via eye detection), and employs Gaussian blurring to anonymize eyes, demonstrating a practical application of computer vision in ethical image handling.</w:t>
+      </w:r>
+    </w:p>
+    <w:p>
+      <w:r>
         <w:t>Figure 1</w:t>
       </w:r>
       <w:r>
@@ -283,7 +239,7 @@
                     <pic:cNvPicPr/>
                   </pic:nvPicPr>
                   <pic:blipFill>
-                    <a:blip r:embed="rId4"/>
+                    <a:blip r:embed="rId6"/>
                     <a:stretch>
                       <a:fillRect/>
                     </a:stretch>
@@ -342,21 +298,12 @@
       <w:r>
         <w:br/>
       </w:r>
-      <w:proofErr w:type="gramStart"/>
-      <w:r>
-        <w:rPr>
-          <w:i/>
-          <w:iCs/>
-        </w:rPr>
-        <w:t>#  Configuration</w:t>
-      </w:r>
-      <w:proofErr w:type="gramEnd"/>
-      <w:r>
-        <w:rPr>
-          <w:i/>
-          <w:iCs/>
-        </w:rPr>
-        <w:t xml:space="preserve"> Constants</w:t>
+      <w:r>
+        <w:rPr>
+          <w:i/>
+          <w:iCs/>
+        </w:rPr>
+        <w:t>#  Configuration Constants</w:t>
       </w:r>
       <w:r>
         <w:rPr>
@@ -425,18 +372,13 @@
       </w:r>
       <w:proofErr w:type="spellStart"/>
       <w:r>
-        <w:t>get_</w:t>
-      </w:r>
-      <w:proofErr w:type="gramStart"/>
-      <w:r>
-        <w:t>classifier</w:t>
+        <w:t>get_classifier</w:t>
       </w:r>
       <w:proofErr w:type="spellEnd"/>
       <w:r>
         <w:t>(</w:t>
       </w:r>
       <w:proofErr w:type="spellStart"/>
-      <w:proofErr w:type="gramEnd"/>
       <w:r>
         <w:t>model_name</w:t>
       </w:r>
@@ -461,13 +403,8 @@
         <w:t xml:space="preserve">    if not </w:t>
       </w:r>
       <w:proofErr w:type="spellStart"/>
-      <w:proofErr w:type="gramStart"/>
-      <w:r>
-        <w:t>os.path</w:t>
-      </w:r>
-      <w:proofErr w:type="gramEnd"/>
-      <w:r>
-        <w:t>.exists</w:t>
+      <w:r>
+        <w:t>os.path.exists</w:t>
       </w:r>
       <w:proofErr w:type="spellEnd"/>
       <w:r>
@@ -493,7 +430,6 @@
         <w:t xml:space="preserve">raise </w:t>
       </w:r>
       <w:proofErr w:type="spellStart"/>
-      <w:proofErr w:type="gramStart"/>
       <w:r>
         <w:t>FileNotFoundError</w:t>
       </w:r>
@@ -501,18 +437,9 @@
       <w:r>
         <w:t>(</w:t>
       </w:r>
-      <w:proofErr w:type="gramEnd"/>
-      <w:r>
-        <w:br/>
-        <w:t xml:space="preserve">            "Required </w:t>
-      </w:r>
-      <w:proofErr w:type="gramStart"/>
-      <w:r>
-        <w:t>model '{}</w:t>
-      </w:r>
-      <w:proofErr w:type="gramEnd"/>
-      <w:r>
-        <w:t>' not found. "</w:t>
+      <w:r>
+        <w:br/>
+        <w:t xml:space="preserve">            "Required model '{}' not found. "</w:t>
       </w:r>
       <w:r>
         <w:br/>
@@ -520,14 +447,9 @@
       </w:r>
       <w:proofErr w:type="spellStart"/>
       <w:r>
-        <w:t>root.</w:t>
-      </w:r>
-      <w:proofErr w:type="gramStart"/>
-      <w:r>
-        <w:t>".format</w:t>
-      </w:r>
-      <w:proofErr w:type="spellEnd"/>
-      <w:proofErr w:type="gramEnd"/>
+        <w:t>root.".format</w:t>
+      </w:r>
+      <w:proofErr w:type="spellEnd"/>
       <w:r>
         <w:t>(</w:t>
       </w:r>
@@ -541,13 +463,8 @@
       </w:r>
       <w:r>
         <w:br/>
-        <w:t xml:space="preserve">      </w:t>
-      </w:r>
-      <w:proofErr w:type="gramStart"/>
-      <w:r>
-        <w:t xml:space="preserve">  )</w:t>
-      </w:r>
-      <w:proofErr w:type="gramEnd"/>
+        <w:t xml:space="preserve">        )</w:t>
+      </w:r>
       <w:r>
         <w:br/>
         <w:t xml:space="preserve">    classifier = cv2.CascadeClassifier(</w:t>
@@ -572,12 +489,10 @@
         <w:t xml:space="preserve">if </w:t>
       </w:r>
       <w:proofErr w:type="spellStart"/>
-      <w:proofErr w:type="gramStart"/>
       <w:r>
         <w:t>classifier.empty</w:t>
       </w:r>
       <w:proofErr w:type="spellEnd"/>
-      <w:proofErr w:type="gramEnd"/>
       <w:r>
         <w:t>():</w:t>
       </w:r>
@@ -593,17 +508,12 @@
         <w:t xml:space="preserve">raise </w:t>
       </w:r>
       <w:proofErr w:type="spellStart"/>
-      <w:proofErr w:type="gramStart"/>
       <w:r>
         <w:t>RuntimeError</w:t>
       </w:r>
       <w:proofErr w:type="spellEnd"/>
       <w:r>
-        <w:t>(</w:t>
-      </w:r>
-      <w:proofErr w:type="gramEnd"/>
-      <w:r>
-        <w:t xml:space="preserve">"Failed to initialize {} </w:t>
+        <w:t xml:space="preserve">("Failed to initialize {} </w:t>
       </w:r>
       <w:proofErr w:type="spellStart"/>
       <w:r>
@@ -643,19 +553,11 @@
       </w:r>
       <w:proofErr w:type="spellStart"/>
       <w:r>
-        <w:t>get_</w:t>
-      </w:r>
-      <w:proofErr w:type="gramStart"/>
-      <w:r>
-        <w:t>classifier</w:t>
-      </w:r>
-      <w:proofErr w:type="spellEnd"/>
-      <w:r>
-        <w:t>(</w:t>
-      </w:r>
-      <w:proofErr w:type="gramEnd"/>
-      <w:r>
-        <w:t xml:space="preserve">) function is responsible for securely loading OpenCV’s pre-trained Haar cascade models used for face and eye detection. It first verifies the existence of the specified XML file, raising a </w:t>
+        <w:t>get_classifier</w:t>
+      </w:r>
+      <w:proofErr w:type="spellEnd"/>
+      <w:r>
+        <w:t xml:space="preserve">() function is responsible for securely loading OpenCV’s pre-trained Haar cascade models used for face and eye detection. It first verifies the existence of the specified XML file, raising a </w:t>
       </w:r>
       <w:proofErr w:type="spellStart"/>
       <w:r>
@@ -676,10 +578,6 @@
     </w:p>
     <w:p>
       <w:r>
-        <w:rPr>
-          <w:b/>
-          <w:bCs/>
-        </w:rPr>
         <w:t>Figure 2</w:t>
       </w:r>
       <w:r>
@@ -711,7 +609,7 @@
                     <pic:cNvPicPr/>
                   </pic:nvPicPr>
                   <pic:blipFill>
-                    <a:blip r:embed="rId5"/>
+                    <a:blip r:embed="rId7"/>
                     <a:stretch>
                       <a:fillRect/>
                     </a:stretch>
@@ -762,19 +660,11 @@
       </w:r>
       <w:proofErr w:type="spellStart"/>
       <w:r>
-        <w:t>get_</w:t>
-      </w:r>
-      <w:proofErr w:type="gramStart"/>
-      <w:r>
-        <w:t>classifier</w:t>
-      </w:r>
-      <w:proofErr w:type="spellEnd"/>
-      <w:r>
-        <w:t>(</w:t>
-      </w:r>
-      <w:proofErr w:type="gramEnd"/>
-      <w:r>
-        <w:t>"frontal face", FACE_XML)</w:t>
+        <w:t>get_classifier</w:t>
+      </w:r>
+      <w:proofErr w:type="spellEnd"/>
+      <w:r>
+        <w:t>("frontal face", FACE_XML)</w:t>
       </w:r>
       <w:r>
         <w:br/>
@@ -789,38 +679,15 @@
       </w:r>
       <w:proofErr w:type="spellStart"/>
       <w:r>
-        <w:t>get_</w:t>
-      </w:r>
-      <w:proofErr w:type="gramStart"/>
-      <w:r>
-        <w:t>classifier</w:t>
-      </w:r>
-      <w:proofErr w:type="spellEnd"/>
-      <w:r>
-        <w:t>(</w:t>
-      </w:r>
-      <w:proofErr w:type="gramEnd"/>
-      <w:r>
-        <w:t>"</w:t>
-      </w:r>
-      <w:proofErr w:type="gramStart"/>
-      <w:r>
-        <w:t>eye glasses</w:t>
-      </w:r>
-      <w:proofErr w:type="gramEnd"/>
-      <w:r>
-        <w:t>", EYE_GLASSES_XML)</w:t>
-      </w:r>
-      <w:r>
-        <w:br/>
-      </w:r>
-      <w:proofErr w:type="gramStart"/>
-      <w:r>
-        <w:t>print(</w:t>
-      </w:r>
-      <w:proofErr w:type="gramEnd"/>
-      <w:r>
-        <w:t>"\</w:t>
+        <w:t>get_classifier</w:t>
+      </w:r>
+      <w:proofErr w:type="spellEnd"/>
+      <w:r>
+        <w:t>("eye glasses", EYE_GLASSES_XML)</w:t>
+      </w:r>
+      <w:r>
+        <w:br/>
+        <w:t>print("\</w:t>
       </w:r>
       <w:proofErr w:type="spellStart"/>
       <w:r>
@@ -834,12 +701,10 @@
         <w:br/>
       </w:r>
       <w:proofErr w:type="spellStart"/>
-      <w:proofErr w:type="gramStart"/>
       <w:r>
         <w:t>os.makedirs</w:t>
       </w:r>
       <w:proofErr w:type="spellEnd"/>
-      <w:proofErr w:type="gramEnd"/>
       <w:r>
         <w:t xml:space="preserve">(DEST_FOLDER, </w:t>
       </w:r>
@@ -869,101 +734,303 @@
       </w:r>
       <w:proofErr w:type="spellStart"/>
       <w:r>
-        <w:t>get_</w:t>
-      </w:r>
-      <w:proofErr w:type="gramStart"/>
-      <w:r>
-        <w:t>classifier</w:t>
+        <w:t>get_classifier</w:t>
+      </w:r>
+      <w:proofErr w:type="spellEnd"/>
+      <w:r>
+        <w:t xml:space="preserve">() function loads the pre-trained Haar cascade classifiers for detecting frontal faces and eyes with eyeglasses. A confirmation message is printed upon successful model loading, and the destination directory is created using </w:t>
+      </w:r>
+      <w:proofErr w:type="spellStart"/>
+      <w:r>
+        <w:t>os.makedirs</w:t>
+      </w:r>
+      <w:proofErr w:type="spellEnd"/>
+      <w:r>
+        <w:t>() to ensure processed images are stored without errors. This setup prepares the environment for subsequent image processing and anonymization operations.</w:t>
+      </w:r>
+    </w:p>
+    <w:p>
+      <w:r>
+        <w:rPr>
+          <w:i/>
+          <w:iCs/>
+        </w:rPr>
+        <w:t xml:space="preserve">def </w:t>
+      </w:r>
+      <w:proofErr w:type="spellStart"/>
+      <w:r>
+        <w:t>ld_pic</w:t>
       </w:r>
       <w:proofErr w:type="spellEnd"/>
       <w:r>
         <w:t>(</w:t>
       </w:r>
-      <w:proofErr w:type="gramEnd"/>
-      <w:r>
-        <w:t xml:space="preserve">) function loads the pre-trained Haar cascade classifiers for detecting frontal faces and eyes with eyeglasses. A confirmation message is printed upon successful model loading, and the destination directory is created using </w:t>
-      </w:r>
-      <w:proofErr w:type="spellStart"/>
-      <w:proofErr w:type="gramStart"/>
-      <w:r>
-        <w:t>os.makedirs</w:t>
-      </w:r>
-      <w:proofErr w:type="spellEnd"/>
-      <w:proofErr w:type="gramEnd"/>
-      <w:r>
-        <w:t>() to ensure processed images are stored without errors. This setup prepares the environment for subsequent image processing and anonymization operations.</w:t>
-      </w:r>
-    </w:p>
-    <w:p>
-      <w:r>
-        <w:rPr>
-          <w:i/>
-          <w:iCs/>
-        </w:rPr>
+      <w:proofErr w:type="spellStart"/>
+      <w:r>
+        <w:t>file_path</w:t>
+      </w:r>
+      <w:proofErr w:type="spellEnd"/>
+      <w:r>
+        <w:t>):</w:t>
+      </w:r>
+      <w:r>
+        <w:br/>
+        <w:t xml:space="preserve">    picture = cv2.imread(</w:t>
+      </w:r>
+      <w:proofErr w:type="spellStart"/>
+      <w:r>
+        <w:t>file_path</w:t>
+      </w:r>
+      <w:proofErr w:type="spellEnd"/>
+      <w:r>
+        <w:t>)</w:t>
+      </w:r>
+      <w:r>
+        <w:br/>
+        <w:t xml:space="preserve">    </w:t>
+      </w:r>
+      <w:r>
+        <w:rPr>
+          <w:i/>
+          <w:iCs/>
+        </w:rPr>
+        <w:t xml:space="preserve">if </w:t>
+      </w:r>
+      <w:r>
+        <w:t xml:space="preserve">picture </w:t>
+      </w:r>
+      <w:r>
+        <w:rPr>
+          <w:i/>
+          <w:iCs/>
+        </w:rPr>
+        <w:t>is None</w:t>
+      </w:r>
+      <w:r>
+        <w:t>:</w:t>
+      </w:r>
+      <w:r>
+        <w:br/>
+        <w:t xml:space="preserve">        </w:t>
+      </w:r>
+      <w:r>
+        <w:rPr>
+          <w:i/>
+          <w:iCs/>
+        </w:rPr>
+        <w:t xml:space="preserve">raise </w:t>
+      </w:r>
+      <w:proofErr w:type="spellStart"/>
+      <w:r>
+        <w:t>IOError</w:t>
+      </w:r>
+      <w:proofErr w:type="spellEnd"/>
+      <w:r>
+        <w:t>("Unable to load image from: {}".format(</w:t>
+      </w:r>
+      <w:proofErr w:type="spellStart"/>
+      <w:r>
+        <w:t>file_path</w:t>
+      </w:r>
+      <w:proofErr w:type="spellEnd"/>
+      <w:r>
+        <w:t>))</w:t>
+      </w:r>
+      <w:r>
+        <w:br/>
+        <w:t xml:space="preserve">    </w:t>
+      </w:r>
+      <w:r>
+        <w:rPr>
+          <w:i/>
+          <w:iCs/>
+        </w:rPr>
+        <w:t xml:space="preserve">return </w:t>
+      </w:r>
+      <w:r>
+        <w:t>picture</w:t>
+      </w:r>
+      <w:r>
+        <w:br/>
+      </w:r>
+      <w:r>
+        <w:rPr>
+          <w:i/>
+          <w:iCs/>
+        </w:rPr>
+        <w:t>#  Utility: Optimize image for feature extraction</w:t>
+      </w:r>
+      <w:r>
+        <w:rPr>
+          <w:i/>
+          <w:iCs/>
+        </w:rPr>
+        <w:br/>
         <w:t xml:space="preserve">def </w:t>
       </w:r>
       <w:proofErr w:type="spellStart"/>
       <w:r>
+        <w:t>opt_img</w:t>
+      </w:r>
+      <w:proofErr w:type="spellEnd"/>
+      <w:r>
+        <w:t>(</w:t>
+      </w:r>
+      <w:proofErr w:type="spellStart"/>
+      <w:r>
+        <w:t>input_picture</w:t>
+      </w:r>
+      <w:proofErr w:type="spellEnd"/>
+      <w:r>
+        <w:t>):</w:t>
+      </w:r>
+      <w:r>
+        <w:br/>
+        <w:t xml:space="preserve">    </w:t>
+      </w:r>
+      <w:proofErr w:type="spellStart"/>
+      <w:r>
+        <w:t>gry_vsn</w:t>
+      </w:r>
+      <w:proofErr w:type="spellEnd"/>
+      <w:r>
+        <w:t xml:space="preserve"> = cv2.cvtColor(</w:t>
+      </w:r>
+      <w:proofErr w:type="spellStart"/>
+      <w:r>
+        <w:t>input_picture</w:t>
+      </w:r>
+      <w:proofErr w:type="spellEnd"/>
+      <w:r>
+        <w:t>, cv2.COLOR_BGR2GRAY)</w:t>
+      </w:r>
+      <w:r>
+        <w:br/>
+        <w:t xml:space="preserve">    </w:t>
+      </w:r>
+      <w:proofErr w:type="spellStart"/>
+      <w:r>
+        <w:t>smth_vsn</w:t>
+      </w:r>
+      <w:proofErr w:type="spellEnd"/>
+      <w:r>
+        <w:t xml:space="preserve"> = cv2.GaussianBlur(</w:t>
+      </w:r>
+      <w:proofErr w:type="spellStart"/>
+      <w:r>
+        <w:t>gry_vsn</w:t>
+      </w:r>
+      <w:proofErr w:type="spellEnd"/>
+      <w:r>
+        <w:t>, (7, 7), 0)</w:t>
+      </w:r>
+      <w:r>
+        <w:br/>
+        <w:t xml:space="preserve">    </w:t>
+      </w:r>
+      <w:proofErr w:type="spellStart"/>
+      <w:r>
+        <w:t>ctrst_enhancer</w:t>
+      </w:r>
+      <w:proofErr w:type="spellEnd"/>
+      <w:r>
+        <w:t xml:space="preserve"> = cv2.createCLAHE(</w:t>
+      </w:r>
+      <w:proofErr w:type="spellStart"/>
+      <w:r>
+        <w:t>clipLimit</w:t>
+      </w:r>
+      <w:proofErr w:type="spellEnd"/>
+      <w:r>
+        <w:t xml:space="preserve">=3.0, </w:t>
+      </w:r>
+      <w:proofErr w:type="spellStart"/>
+      <w:r>
+        <w:t>tileGridSize</w:t>
+      </w:r>
+      <w:proofErr w:type="spellEnd"/>
+      <w:r>
+        <w:t>=(8, 8))</w:t>
+      </w:r>
+      <w:r>
+        <w:br/>
+        <w:t xml:space="preserve">    </w:t>
+      </w:r>
+      <w:r>
+        <w:rPr>
+          <w:i/>
+          <w:iCs/>
+        </w:rPr>
+        <w:t># Apply enhancement and return the result</w:t>
+      </w:r>
+      <w:r>
+        <w:rPr>
+          <w:i/>
+          <w:iCs/>
+        </w:rPr>
+        <w:br/>
+        <w:t xml:space="preserve">    </w:t>
+      </w:r>
+      <w:proofErr w:type="spellStart"/>
+      <w:r>
+        <w:t>optmzd</w:t>
+      </w:r>
+      <w:proofErr w:type="spellEnd"/>
+      <w:r>
+        <w:t xml:space="preserve"> = </w:t>
+      </w:r>
+      <w:proofErr w:type="spellStart"/>
+      <w:r>
+        <w:t>ctrst_enhancer.apply</w:t>
+      </w:r>
+      <w:proofErr w:type="spellEnd"/>
+      <w:r>
+        <w:t>(</w:t>
+      </w:r>
+      <w:proofErr w:type="spellStart"/>
+      <w:r>
+        <w:t>smth_vsn</w:t>
+      </w:r>
+      <w:proofErr w:type="spellEnd"/>
+      <w:r>
+        <w:t>)</w:t>
+      </w:r>
+      <w:r>
+        <w:br/>
+        <w:t xml:space="preserve">    </w:t>
+      </w:r>
+      <w:r>
+        <w:rPr>
+          <w:i/>
+          <w:iCs/>
+        </w:rPr>
+        <w:t xml:space="preserve">return </w:t>
+      </w:r>
+      <w:proofErr w:type="spellStart"/>
+      <w:r>
+        <w:t>optmzd</w:t>
+      </w:r>
+      <w:proofErr w:type="spellEnd"/>
+    </w:p>
+    <w:p>
+      <w:r>
+        <w:t xml:space="preserve">The </w:t>
+      </w:r>
+      <w:proofErr w:type="spellStart"/>
+      <w:r>
         <w:t>ld_pic</w:t>
       </w:r>
       <w:proofErr w:type="spellEnd"/>
       <w:r>
-        <w:t>(</w:t>
-      </w:r>
-      <w:proofErr w:type="spellStart"/>
-      <w:r>
-        <w:t>file_path</w:t>
-      </w:r>
-      <w:proofErr w:type="spellEnd"/>
-      <w:r>
-        <w:t>):</w:t>
-      </w:r>
-      <w:r>
-        <w:br/>
-        <w:t xml:space="preserve">    picture = cv2.imread(</w:t>
-      </w:r>
-      <w:proofErr w:type="spellStart"/>
-      <w:r>
-        <w:t>file_path</w:t>
-      </w:r>
-      <w:proofErr w:type="spellEnd"/>
-      <w:r>
-        <w:t>)</w:t>
-      </w:r>
-      <w:r>
-        <w:br/>
-        <w:t xml:space="preserve">    </w:t>
-      </w:r>
-      <w:r>
-        <w:rPr>
-          <w:i/>
-          <w:iCs/>
-        </w:rPr>
-        <w:t xml:space="preserve">if </w:t>
-      </w:r>
-      <w:r>
-        <w:t xml:space="preserve">picture </w:t>
-      </w:r>
-      <w:r>
-        <w:rPr>
-          <w:i/>
-          <w:iCs/>
-        </w:rPr>
-        <w:t>is None</w:t>
-      </w:r>
-      <w:r>
-        <w:t>:</w:t>
-      </w:r>
-      <w:r>
-        <w:br/>
-        <w:t xml:space="preserve">        </w:t>
-      </w:r>
-      <w:r>
-        <w:rPr>
-          <w:i/>
-          <w:iCs/>
-        </w:rPr>
-        <w:t xml:space="preserve">raise </w:t>
+        <w:t xml:space="preserve">() function is designed to safely load an image from the specified file path using OpenCV’s </w:t>
+      </w:r>
+      <w:proofErr w:type="spellStart"/>
+      <w:r>
+        <w:t>imread</w:t>
+      </w:r>
+      <w:proofErr w:type="spellEnd"/>
+      <w:r>
+        <w:t xml:space="preserve">() method. It verifies that the image has been successfully read; if not, it raises an </w:t>
       </w:r>
       <w:proofErr w:type="spellStart"/>
       <w:r>
@@ -971,47 +1038,12 @@
       </w:r>
       <w:proofErr w:type="spellEnd"/>
       <w:r>
-        <w:t>("Unable to load image from: {}".format(</w:t>
-      </w:r>
-      <w:proofErr w:type="spellStart"/>
-      <w:r>
-        <w:t>file_path</w:t>
-      </w:r>
-      <w:proofErr w:type="spellEnd"/>
-      <w:r>
-        <w:t>))</w:t>
-      </w:r>
-      <w:r>
-        <w:br/>
-        <w:t xml:space="preserve">    </w:t>
-      </w:r>
-      <w:r>
-        <w:rPr>
-          <w:i/>
-          <w:iCs/>
-        </w:rPr>
-        <w:t xml:space="preserve">return </w:t>
-      </w:r>
-      <w:r>
-        <w:t>picture</w:t>
-      </w:r>
-      <w:r>
-        <w:br/>
-      </w:r>
-      <w:r>
-        <w:rPr>
-          <w:i/>
-          <w:iCs/>
-        </w:rPr>
-        <w:t>#  Utility: Optimize image for feature extraction</w:t>
-      </w:r>
-      <w:r>
-        <w:rPr>
-          <w:i/>
-          <w:iCs/>
-        </w:rPr>
-        <w:br/>
-        <w:t xml:space="preserve">def </w:t>
+        <w:t>, preventing the program from continuing with invalid data. This ensures reliability and error handling during the image import process.</w:t>
+      </w:r>
+    </w:p>
+    <w:p>
+      <w:r>
+        <w:t xml:space="preserve">The </w:t>
       </w:r>
       <w:proofErr w:type="spellStart"/>
       <w:r>
@@ -1019,213 +1051,11 @@
       </w:r>
       <w:proofErr w:type="spellEnd"/>
       <w:r>
-        <w:t>(</w:t>
-      </w:r>
-      <w:proofErr w:type="spellStart"/>
-      <w:r>
-        <w:t>input_picture</w:t>
-      </w:r>
-      <w:proofErr w:type="spellEnd"/>
-      <w:r>
-        <w:t>):</w:t>
-      </w:r>
-      <w:r>
-        <w:br/>
-        <w:t xml:space="preserve">    </w:t>
-      </w:r>
-      <w:proofErr w:type="spellStart"/>
-      <w:r>
-        <w:t>gry_vsn</w:t>
-      </w:r>
-      <w:proofErr w:type="spellEnd"/>
-      <w:r>
-        <w:t xml:space="preserve"> = cv2.cvtColor(</w:t>
-      </w:r>
-      <w:proofErr w:type="spellStart"/>
-      <w:r>
-        <w:t>input_picture</w:t>
-      </w:r>
-      <w:proofErr w:type="spellEnd"/>
-      <w:r>
-        <w:t>, cv2.COLOR_BGR2GRAY)</w:t>
-      </w:r>
-      <w:r>
-        <w:br/>
-        <w:t xml:space="preserve">    </w:t>
-      </w:r>
-      <w:proofErr w:type="spellStart"/>
-      <w:r>
-        <w:t>smth_vsn</w:t>
-      </w:r>
-      <w:proofErr w:type="spellEnd"/>
-      <w:r>
-        <w:t xml:space="preserve"> = cv2.GaussianBlur(</w:t>
-      </w:r>
-      <w:proofErr w:type="spellStart"/>
-      <w:r>
-        <w:t>gry_vsn</w:t>
-      </w:r>
-      <w:proofErr w:type="spellEnd"/>
-      <w:r>
-        <w:t>, (7, 7), 0)</w:t>
-      </w:r>
-      <w:r>
-        <w:br/>
-        <w:t xml:space="preserve">    </w:t>
-      </w:r>
-      <w:proofErr w:type="spellStart"/>
-      <w:r>
-        <w:t>ctrst_enhancer</w:t>
-      </w:r>
-      <w:proofErr w:type="spellEnd"/>
-      <w:r>
-        <w:t xml:space="preserve"> = cv2.createCLAHE(</w:t>
-      </w:r>
-      <w:proofErr w:type="spellStart"/>
-      <w:r>
-        <w:t>clipLimit</w:t>
-      </w:r>
-      <w:proofErr w:type="spellEnd"/>
-      <w:r>
-        <w:t xml:space="preserve">=3.0, </w:t>
-      </w:r>
-      <w:proofErr w:type="spellStart"/>
-      <w:r>
-        <w:t>tileGridSize</w:t>
-      </w:r>
-      <w:proofErr w:type="spellEnd"/>
-      <w:r>
-        <w:t>=(8, 8))</w:t>
-      </w:r>
-      <w:r>
-        <w:br/>
-        <w:t xml:space="preserve">    </w:t>
-      </w:r>
-      <w:r>
-        <w:rPr>
-          <w:i/>
-          <w:iCs/>
-        </w:rPr>
-        <w:t># Apply enhancement and return the result</w:t>
-      </w:r>
-      <w:r>
-        <w:rPr>
-          <w:i/>
-          <w:iCs/>
-        </w:rPr>
-        <w:br/>
-        <w:t xml:space="preserve">    </w:t>
-      </w:r>
-      <w:proofErr w:type="spellStart"/>
-      <w:r>
-        <w:t>optmzd</w:t>
-      </w:r>
-      <w:proofErr w:type="spellEnd"/>
-      <w:r>
-        <w:t xml:space="preserve"> = </w:t>
-      </w:r>
-      <w:proofErr w:type="spellStart"/>
-      <w:r>
-        <w:t>ctrst_enhancer.apply</w:t>
-      </w:r>
-      <w:proofErr w:type="spellEnd"/>
-      <w:r>
-        <w:t>(</w:t>
-      </w:r>
-      <w:proofErr w:type="spellStart"/>
-      <w:r>
-        <w:t>smth_vsn</w:t>
-      </w:r>
-      <w:proofErr w:type="spellEnd"/>
-      <w:r>
-        <w:t>)</w:t>
-      </w:r>
-      <w:r>
-        <w:br/>
-        <w:t xml:space="preserve">    </w:t>
-      </w:r>
-      <w:r>
-        <w:rPr>
-          <w:i/>
-          <w:iCs/>
-        </w:rPr>
-        <w:t xml:space="preserve">return </w:t>
-      </w:r>
-      <w:proofErr w:type="spellStart"/>
-      <w:r>
-        <w:t>optmzd</w:t>
-      </w:r>
-      <w:proofErr w:type="spellEnd"/>
-    </w:p>
-    <w:p>
-      <w:r>
-        <w:t xml:space="preserve">The </w:t>
-      </w:r>
-      <w:proofErr w:type="spellStart"/>
-      <w:r>
-        <w:t>ld_</w:t>
-      </w:r>
-      <w:proofErr w:type="gramStart"/>
-      <w:r>
-        <w:t>pic</w:t>
-      </w:r>
-      <w:proofErr w:type="spellEnd"/>
-      <w:r>
-        <w:t>(</w:t>
-      </w:r>
-      <w:proofErr w:type="gramEnd"/>
-      <w:r>
-        <w:t xml:space="preserve">) function is designed to safely load an image from the specified file path using OpenCV’s </w:t>
-      </w:r>
-      <w:proofErr w:type="spellStart"/>
-      <w:proofErr w:type="gramStart"/>
-      <w:r>
-        <w:t>imread</w:t>
-      </w:r>
-      <w:proofErr w:type="spellEnd"/>
-      <w:r>
-        <w:t>(</w:t>
-      </w:r>
-      <w:proofErr w:type="gramEnd"/>
-      <w:r>
-        <w:t xml:space="preserve">) method. It verifies that the image has been successfully read; if not, it raises an </w:t>
-      </w:r>
-      <w:proofErr w:type="spellStart"/>
-      <w:r>
-        <w:t>IOError</w:t>
-      </w:r>
-      <w:proofErr w:type="spellEnd"/>
-      <w:r>
-        <w:t>, preventing the program from continuing with invalid data. This ensures reliability and error handling during the image import process.</w:t>
-      </w:r>
-    </w:p>
-    <w:p>
-      <w:r>
-        <w:t xml:space="preserve">The </w:t>
-      </w:r>
-      <w:proofErr w:type="spellStart"/>
-      <w:r>
-        <w:t>opt_</w:t>
-      </w:r>
-      <w:proofErr w:type="gramStart"/>
-      <w:r>
-        <w:t>img</w:t>
-      </w:r>
-      <w:proofErr w:type="spellEnd"/>
-      <w:r>
-        <w:t>(</w:t>
-      </w:r>
-      <w:proofErr w:type="gramEnd"/>
-      <w:r>
-        <w:t>) function enhances the input image to improve feature extraction accuracy. It converts the image to grayscale, applies Gaussian blurring to reduce noise, and uses Contrast Limited Adaptive Histogram Equalization (CLAHE) to enhance local contrast. The resulting optimized image improves the performance of facial feature detection algorithms.</w:t>
-      </w:r>
-    </w:p>
-    <w:p>
-      <w:r>
-        <w:rPr>
-          <w:b/>
-          <w:bCs/>
-        </w:rPr>
+        <w:t>() function enhances the input image to improve feature extraction accuracy. It converts the image to grayscale, applies Gaussian blurring to reduce noise, and uses Contrast Limited Adaptive Histogram Equalization (CLAHE) to enhance local contrast. The resulting optimized image improves the performance of facial feature detection algorithms.</w:t>
+      </w:r>
+    </w:p>
+    <w:p>
+      <w:r>
         <w:t>Figure 3</w:t>
       </w:r>
       <w:r>
@@ -1264,7 +1094,7 @@
                     <pic:cNvPicPr/>
                   </pic:nvPicPr>
                   <pic:blipFill>
-                    <a:blip r:embed="rId6"/>
+                    <a:blip r:embed="rId8"/>
                     <a:stretch>
                       <a:fillRect/>
                     </a:stretch>
@@ -1801,40 +1631,19 @@
       </w:r>
       <w:proofErr w:type="spellStart"/>
       <w:r>
-        <w:t>search_</w:t>
-      </w:r>
-      <w:proofErr w:type="gramStart"/>
-      <w:r>
-        <w:t>components</w:t>
-      </w:r>
-      <w:proofErr w:type="spellEnd"/>
-      <w:r>
-        <w:t>(</w:t>
-      </w:r>
-      <w:proofErr w:type="gramEnd"/>
-      <w:r>
-        <w:t xml:space="preserve">) function performs the core facial detection and anonymization process in the Face-Anonymizer pipeline. It begins by scanning the optimized grayscale image for potential face regions using OpenCV’s </w:t>
-      </w:r>
-      <w:proofErr w:type="spellStart"/>
-      <w:proofErr w:type="gramStart"/>
+        <w:t>search_components</w:t>
+      </w:r>
+      <w:proofErr w:type="spellEnd"/>
+      <w:r>
+        <w:t xml:space="preserve">() function performs the core facial detection and anonymization process in the Face-Anonymizer pipeline. It begins by scanning the optimized grayscale image for potential face regions using OpenCV’s </w:t>
+      </w:r>
+      <w:proofErr w:type="spellStart"/>
       <w:r>
         <w:t>detectMultiScale</w:t>
       </w:r>
       <w:proofErr w:type="spellEnd"/>
       <w:r>
-        <w:t>(</w:t>
-      </w:r>
-      <w:proofErr w:type="gramEnd"/>
-      <w:r>
-        <w:t xml:space="preserve">) method. For each detected region, it </w:t>
-      </w:r>
-      <w:proofErr w:type="gramStart"/>
-      <w:r>
-        <w:t>applies</w:t>
-      </w:r>
-      <w:proofErr w:type="gramEnd"/>
-      <w:r>
-        <w:t xml:space="preserve"> local contrast enhancement (CLAHE) and focuses on the upper 70% of the area to improve eye detection accuracy, even with tilted faces. Using the </w:t>
+        <w:t xml:space="preserve">() method. For each detected region, it applies local contrast enhancement (CLAHE) and focuses on the upper 70% of the area to improve eye detection accuracy, even with tilted faces. Using the </w:t>
       </w:r>
       <w:proofErr w:type="spellStart"/>
       <w:r>
@@ -2299,27 +2108,15 @@
       </w:r>
       <w:proofErr w:type="spellStart"/>
       <w:r>
-        <w:t>search_</w:t>
-      </w:r>
-      <w:proofErr w:type="gramStart"/>
-      <w:r>
-        <w:t>components</w:t>
-      </w:r>
-      <w:proofErr w:type="spellEnd"/>
-      <w:r>
-        <w:t>(</w:t>
-      </w:r>
-      <w:proofErr w:type="gramEnd"/>
-      <w:r>
-        <w:t>) function validates detected eye regions and applies anonymization. It first filters eye detections to ensure they lie within the upper portion of the detected face, preventing false positives. If at least one valid eye is found, the face is marked as authenticated, and a red bounding box is drawn around it for visualization. Each confirmed eye region is then blurred using a Gaussian filter to obscure identifiable features. Finally, the function returns the number of authenticated faces and the modified image, completing the anonymization step with both precision and visual confirmation.</w:t>
-      </w:r>
-    </w:p>
-    <w:p>
-      <w:r>
-        <w:rPr>
-          <w:b/>
-          <w:bCs/>
-        </w:rPr>
+        <w:t>search_components</w:t>
+      </w:r>
+      <w:proofErr w:type="spellEnd"/>
+      <w:r>
+        <w:t>() function validates detected eye regions and applies anonymization. It first filters eye detections to ensure they lie within the upper portion of the detected face, preventing false positives. If at least one valid eye is found, the face is marked as authenticated, and a red bounding box is drawn around it for visualization. Each confirmed eye region is then blurred using a Gaussian filter to obscure identifiable features. Finally, the function returns the number of authenticated faces and the modified image, completing the anonymization step with both precision and visual confirmation.</w:t>
+      </w:r>
+    </w:p>
+    <w:p>
+      <w:r>
         <w:t>Figure 4</w:t>
       </w:r>
       <w:r>
@@ -2352,7 +2149,7 @@
                     <pic:cNvPicPr/>
                   </pic:nvPicPr>
                   <pic:blipFill>
-                    <a:blip r:embed="rId7"/>
+                    <a:blip r:embed="rId9"/>
                     <a:stretch>
                       <a:fillRect/>
                     </a:stretch>
@@ -2382,51 +2179,27 @@
       </w:r>
       <w:proofErr w:type="spellStart"/>
       <w:r>
-        <w:t>spvz_</w:t>
-      </w:r>
-      <w:proofErr w:type="gramStart"/>
-      <w:r>
-        <w:t>op</w:t>
-      </w:r>
-      <w:proofErr w:type="spellEnd"/>
-      <w:r>
-        <w:t>(</w:t>
-      </w:r>
-      <w:proofErr w:type="gramEnd"/>
-      <w:r>
-        <w:t xml:space="preserve">)serves as the main coordinator for executing the complete face anonymization process on a single image. It begins by validating the file’s existence and then loads it safely using </w:t>
-      </w:r>
-      <w:proofErr w:type="spellStart"/>
-      <w:r>
-        <w:t>ld_</w:t>
-      </w:r>
-      <w:proofErr w:type="gramStart"/>
-      <w:r>
-        <w:t>pic</w:t>
-      </w:r>
-      <w:proofErr w:type="spellEnd"/>
-      <w:r>
-        <w:t>(</w:t>
-      </w:r>
-      <w:proofErr w:type="gramEnd"/>
-      <w:r>
-        <w:t xml:space="preserve">). The image is optimized for feature extraction through grayscale conversion and contrast enhancement before being passed to the </w:t>
-      </w:r>
-      <w:proofErr w:type="spellStart"/>
-      <w:r>
-        <w:t>search_</w:t>
-      </w:r>
-      <w:proofErr w:type="gramStart"/>
-      <w:r>
-        <w:t>components</w:t>
-      </w:r>
-      <w:proofErr w:type="spellEnd"/>
-      <w:r>
-        <w:t>(</w:t>
-      </w:r>
-      <w:proofErr w:type="gramEnd"/>
-      <w:r>
-        <w:t xml:space="preserve">) function for face and eye detection. After successfully identifying and anonymizing facial regions, the modified image is saved to the output directory and displayed to the user. This function ensures consistent, </w:t>
+        <w:t>spvz_op</w:t>
+      </w:r>
+      <w:proofErr w:type="spellEnd"/>
+      <w:r>
+        <w:t xml:space="preserve">()serves as the main coordinator for executing the complete face anonymization process on a single image. It begins by validating the file’s existence and then loads it safely using </w:t>
+      </w:r>
+      <w:proofErr w:type="spellStart"/>
+      <w:r>
+        <w:t>ld_pic</w:t>
+      </w:r>
+      <w:proofErr w:type="spellEnd"/>
+      <w:r>
+        <w:t xml:space="preserve">(). The image is optimized for feature extraction through grayscale conversion and contrast enhancement before being passed to the </w:t>
+      </w:r>
+      <w:proofErr w:type="spellStart"/>
+      <w:r>
+        <w:t>search_components</w:t>
+      </w:r>
+      <w:proofErr w:type="spellEnd"/>
+      <w:r>
+        <w:t xml:space="preserve">() function for face and eye detection. After successfully identifying and anonymizing facial regions, the modified image is saved to the output directory and displayed to the user. This function ensures consistent, </w:t>
       </w:r>
       <w:r>
         <w:t>reliability</w:t>
@@ -2813,15 +2586,7 @@
     </w:p>
     <w:p>
       <w:r>
-        <w:t>This final program entry block controls the execution flow of the Face-Anonymizer script. When the file is run directly, the __</w:t>
-      </w:r>
-      <w:proofErr w:type="gramStart"/>
-      <w:r>
-        <w:t>name__</w:t>
-      </w:r>
-      <w:proofErr w:type="gramEnd"/>
-      <w:r>
-        <w:t xml:space="preserve"> == "</w:t>
+        <w:t>This final program entry block controls the execution flow of the Face-Anonymizer script. When the file is run directly, the __name__ == "</w:t>
       </w:r>
       <w:r>
         <w:t>__</w:t>
@@ -2831,142 +2596,408 @@
       </w:r>
       <w:proofErr w:type="spellStart"/>
       <w:r>
-        <w:t>spvz_</w:t>
-      </w:r>
-      <w:proofErr w:type="gramStart"/>
-      <w:r>
-        <w:t>op</w:t>
+        <w:t>spvz_op</w:t>
+      </w:r>
+      <w:proofErr w:type="spellEnd"/>
+      <w:r>
+        <w:t>() function for each one. After processing all inputs, it prints a confirmation message directing the user to the output folder. This structure guarantees that the script executes only when intended, maintaining a clean and modular design suitable for reuse or integration.</w:t>
+      </w:r>
+    </w:p>
+    <w:p>
+      <w:r>
+        <w:rPr>
+          <w:i/>
+          <w:iCs/>
+        </w:rPr>
+        <w:t>#  Program Entry</w:t>
+      </w:r>
+      <w:r>
+        <w:rPr>
+          <w:i/>
+          <w:iCs/>
+        </w:rPr>
+        <w:br/>
+        <w:t xml:space="preserve">if </w:t>
+      </w:r>
+      <w:r>
+        <w:t>__name__ == "__main__":</w:t>
+      </w:r>
+      <w:r>
+        <w:br/>
+        <w:t xml:space="preserve">    print("Activating anonymization operations...\n")</w:t>
+      </w:r>
+      <w:r>
+        <w:br/>
+        <w:t xml:space="preserve">    </w:t>
+      </w:r>
+      <w:r>
+        <w:rPr>
+          <w:i/>
+          <w:iCs/>
+        </w:rPr>
+        <w:t xml:space="preserve">for </w:t>
+      </w:r>
+      <w:proofErr w:type="spellStart"/>
+      <w:r>
+        <w:t>access_file</w:t>
+      </w:r>
+      <w:proofErr w:type="spellEnd"/>
+      <w:r>
+        <w:t xml:space="preserve"> </w:t>
+      </w:r>
+      <w:r>
+        <w:rPr>
+          <w:i/>
+          <w:iCs/>
+        </w:rPr>
+        <w:t xml:space="preserve">in </w:t>
+      </w:r>
+      <w:r>
+        <w:t>TARGET_IMAGES:</w:t>
+      </w:r>
+      <w:r>
+        <w:br/>
+        <w:t xml:space="preserve">        </w:t>
+      </w:r>
+      <w:proofErr w:type="spellStart"/>
+      <w:r>
+        <w:t>spvz_op</w:t>
       </w:r>
       <w:proofErr w:type="spellEnd"/>
       <w:r>
         <w:t>(</w:t>
       </w:r>
-      <w:proofErr w:type="gramEnd"/>
-      <w:r>
-        <w:t>) function for each one. After processing all inputs, it prints a confirmation message directing the user to the output folder. This structure guarantees that the script executes only when intended, maintaining a clean and modular design suitable for reuse or integration.</w:t>
-      </w:r>
-    </w:p>
-    <w:p>
-      <w:r>
-        <w:rPr>
-          <w:i/>
-          <w:iCs/>
-        </w:rPr>
-        <w:t>#  Program Entry</w:t>
-      </w:r>
-      <w:r>
-        <w:rPr>
-          <w:i/>
-          <w:iCs/>
-        </w:rPr>
-        <w:br/>
-        <w:t xml:space="preserve">if </w:t>
-      </w:r>
-      <w:r>
-        <w:t>__name__ == "__main__":</w:t>
-      </w:r>
-      <w:r>
-        <w:br/>
-        <w:t xml:space="preserve">    </w:t>
-      </w:r>
-      <w:proofErr w:type="gramStart"/>
-      <w:r>
-        <w:t>print(</w:t>
-      </w:r>
-      <w:proofErr w:type="gramEnd"/>
-      <w:r>
-        <w:t>"Activating anonymization operations...\n")</w:t>
-      </w:r>
-      <w:r>
-        <w:br/>
-        <w:t xml:space="preserve">    </w:t>
-      </w:r>
-      <w:r>
-        <w:rPr>
-          <w:i/>
-          <w:iCs/>
-        </w:rPr>
-        <w:t xml:space="preserve">for </w:t>
-      </w:r>
       <w:proofErr w:type="spellStart"/>
       <w:r>
         <w:t>access_file</w:t>
       </w:r>
       <w:proofErr w:type="spellEnd"/>
       <w:r>
+        <w:t>)</w:t>
+      </w:r>
+      <w:r>
+        <w:br/>
+        <w:t xml:space="preserve">    print("\</w:t>
+      </w:r>
+      <w:proofErr w:type="spellStart"/>
+      <w:r>
+        <w:t>nOperations</w:t>
+      </w:r>
+      <w:proofErr w:type="spellEnd"/>
+      <w:r>
+        <w:t xml:space="preserve"> concluded. Inspect '{}' for </w:t>
+      </w:r>
+      <w:proofErr w:type="spellStart"/>
+      <w:r>
+        <w:t>outcomes.".format</w:t>
+      </w:r>
+      <w:proofErr w:type="spellEnd"/>
+      <w:r>
+        <w:t>(DEST_FOLDER))</w:t>
+      </w:r>
+    </w:p>
+    <w:p>
+      <w:r>
+        <w:t xml:space="preserve">For the output for </w:t>
+      </w:r>
+      <w:r>
+        <w:t>result_animal-1.jpg</w:t>
+      </w:r>
+      <w:r>
+        <w:t xml:space="preserve">, there is no </w:t>
+      </w:r>
+      <w:r>
+        <w:t>r</w:t>
+      </w:r>
+      <w:r>
+        <w:t xml:space="preserve">ed bounding boxes or blurring are applied, which confirms that the Haar cascade classifier (haarcascade_frontalface_alt2.xml) correctly identified no human faces. This verifies that </w:t>
+      </w:r>
+      <w:r>
+        <w:lastRenderedPageBreak/>
+        <w:t>the algorithm’s detection logic is selective to human facial patterns and ignores non-human subjects.</w:t>
+      </w:r>
+    </w:p>
+    <w:p>
+      <w:r>
+        <w:t xml:space="preserve">Next, for </w:t>
+      </w:r>
+      <w:r>
+        <w:t>result_full-body-single-person-male-1.jpg</w:t>
+      </w:r>
+      <w:r>
+        <w:t xml:space="preserve">, </w:t>
+      </w:r>
+      <w:r>
+        <w:t xml:space="preserve">a red bounding box drawn around the detected face region, and the eyes are blurred for anonymization. The classifier detected a valid face, and the </w:t>
+      </w:r>
+      <w:proofErr w:type="spellStart"/>
+      <w:r>
+        <w:t>eye_glasses_detector</w:t>
+      </w:r>
+      <w:proofErr w:type="spellEnd"/>
+      <w:r>
+        <w:t xml:space="preserve"> confirmed the presence of eyes</w:t>
+      </w:r>
+      <w:r>
+        <w:t xml:space="preserve"> [</w:t>
+      </w:r>
+      <w:r>
+        <w:t>haarcascade_frontalface_alt2.xml, haarcascade_eye_tree_eyeglasses.xml.</w:t>
+      </w:r>
+      <w:r>
+        <w:t>]</w:t>
+      </w:r>
+      <w:r>
         <w:t xml:space="preserve"> </w:t>
       </w:r>
-      <w:r>
-        <w:rPr>
-          <w:i/>
-          <w:iCs/>
-        </w:rPr>
-        <w:t xml:space="preserve">in </w:t>
-      </w:r>
-      <w:r>
-        <w:t>TARGET_IMAGES:</w:t>
-      </w:r>
-      <w:r>
-        <w:br/>
-        <w:t xml:space="preserve">        </w:t>
-      </w:r>
-      <w:proofErr w:type="spellStart"/>
-      <w:r>
-        <w:t>spvz_op</w:t>
-      </w:r>
-      <w:proofErr w:type="spellEnd"/>
-      <w:r>
-        <w:t>(</w:t>
-      </w:r>
-      <w:proofErr w:type="spellStart"/>
-      <w:r>
-        <w:t>access_file</w:t>
-      </w:r>
-      <w:proofErr w:type="spellEnd"/>
-      <w:r>
-        <w:t>)</w:t>
-      </w:r>
-      <w:r>
-        <w:br/>
-        <w:t xml:space="preserve">    </w:t>
-      </w:r>
-      <w:proofErr w:type="gramStart"/>
-      <w:r>
-        <w:t>print(</w:t>
-      </w:r>
-      <w:proofErr w:type="gramEnd"/>
-      <w:r>
-        <w:t>"\</w:t>
-      </w:r>
-      <w:proofErr w:type="spellStart"/>
-      <w:r>
-        <w:t>nOperations</w:t>
-      </w:r>
-      <w:proofErr w:type="spellEnd"/>
-      <w:r>
-        <w:t xml:space="preserve"> concluded. </w:t>
-      </w:r>
-      <w:proofErr w:type="gramStart"/>
-      <w:r>
-        <w:t>Inspect '{}'</w:t>
-      </w:r>
-      <w:proofErr w:type="gramEnd"/>
-      <w:r>
-        <w:t xml:space="preserve"> for </w:t>
-      </w:r>
-      <w:proofErr w:type="spellStart"/>
-      <w:r>
-        <w:t>outcomes.</w:t>
-      </w:r>
-      <w:proofErr w:type="gramStart"/>
-      <w:r>
-        <w:t>".format</w:t>
-      </w:r>
-      <w:proofErr w:type="spellEnd"/>
-      <w:proofErr w:type="gramEnd"/>
-      <w:r>
-        <w:t>(DEST_FOLDER))</w:t>
-      </w:r>
+    </w:p>
+    <w:p>
+      <w:r>
+        <w:t xml:space="preserve">And, for the group image - </w:t>
+      </w:r>
+      <w:r>
+        <w:t>result_group-front-standing-group-1.jpg</w:t>
+      </w:r>
+      <w:r>
+        <w:t xml:space="preserve"> - </w:t>
+      </w:r>
+      <w:r>
+        <w:t>Both haarcascade_frontalface_alt2.xml and haarcascade_eye_tree_eyeglasses.xml were actively used</w:t>
+      </w:r>
+      <w:r>
+        <w:t xml:space="preserve">. First, </w:t>
+      </w:r>
+      <w:r>
+        <w:t>for detecting all faces in the group, and the second for detecting and blurring the eyes within each detected face.</w:t>
+      </w:r>
+    </w:p>
+    <w:p>
+      <w:r>
+        <w:t xml:space="preserve">The Face-Anonymizer program successfully demonstrated how OpenCV’s Haar cascade classifiers can be applied to automate privacy protection in digital images. Using </w:t>
+      </w:r>
+      <w:r>
+        <w:rPr>
+          <w:b/>
+          <w:bCs/>
+        </w:rPr>
+        <w:t>haarcascade_frontalface_alt2.xml</w:t>
+      </w:r>
+      <w:r>
+        <w:t xml:space="preserve"> for detecting frontal human faces and </w:t>
+      </w:r>
+      <w:r>
+        <w:rPr>
+          <w:b/>
+          <w:bCs/>
+        </w:rPr>
+        <w:t>haarcascade_eye_tree_eyeglasses.xml</w:t>
+      </w:r>
+      <w:r>
+        <w:t xml:space="preserve"> for identifying eyes, the system accurately located and anonymized facial features across various scenarios. The results confirmed the algorithm’s ability to distinguish between human and non-human subjects, detect multiple faces within a group, and apply selective Gaussian blurring for effective anonymization. Overall, the implementation achieved reliable, repeatable performance and validated the practical utility of computer vision for ethical image processing.</w:t>
+      </w:r>
+    </w:p>
+    <w:p/>
+    <w:p/>
+    <w:p/>
+    <w:p/>
+    <w:p/>
+    <w:p/>
+    <w:p/>
+    <w:p/>
+    <w:p/>
+    <w:p/>
+    <w:p/>
+    <w:p/>
+    <w:p>
+      <w:r>
+        <w:rPr>
+          <w:b/>
+          <w:bCs/>
+        </w:rPr>
+        <w:lastRenderedPageBreak/>
+        <w:t>References</w:t>
+      </w:r>
+    </w:p>
+    <w:p>
+      <w:r>
+        <w:t xml:space="preserve">Dev.to. (n.d.). </w:t>
+      </w:r>
+      <w:r>
+        <w:rPr>
+          <w:i/>
+          <w:iCs/>
+        </w:rPr>
+        <w:t>OpenCV: Detect and blur faces using Haar cascades in C#.</w:t>
+      </w:r>
+      <w:r>
+        <w:t xml:space="preserve"> Retrieved from </w:t>
+      </w:r>
+      <w:hyperlink r:id="rId10" w:history="1">
+        <w:r>
+          <w:rPr>
+            <w:rStyle w:val="Hyperlink"/>
+          </w:rPr>
+          <w:t>https://dev.to/azure/opencv-detect-and-blur-faces-using-haar-cascades-in-c-1ao5</w:t>
+        </w:r>
+      </w:hyperlink>
+    </w:p>
+    <w:p>
+      <w:proofErr w:type="spellStart"/>
+      <w:r>
+        <w:t>GeeksforGeeks</w:t>
+      </w:r>
+      <w:proofErr w:type="spellEnd"/>
+      <w:r>
+        <w:t xml:space="preserve">. (n.d.). </w:t>
+      </w:r>
+      <w:r>
+        <w:rPr>
+          <w:i/>
+          <w:iCs/>
+        </w:rPr>
+        <w:t>Detect an object with OpenCV Python.</w:t>
+      </w:r>
+      <w:r>
+        <w:t xml:space="preserve"> Retrieved from </w:t>
+      </w:r>
+      <w:hyperlink r:id="rId11" w:history="1">
+        <w:r>
+          <w:rPr>
+            <w:rStyle w:val="Hyperlink"/>
+          </w:rPr>
+          <w:t>https://www.geeksforgeeks.org/python/detect-an-object-with-opencv-python/</w:t>
+        </w:r>
+      </w:hyperlink>
+    </w:p>
+    <w:p>
+      <w:r>
+        <w:t xml:space="preserve">OpenCV Documentation. (n.d.). </w:t>
+      </w:r>
+      <w:r>
+        <w:rPr>
+          <w:i/>
+          <w:iCs/>
+        </w:rPr>
+        <w:t>Cascade classifier tutorial.</w:t>
+      </w:r>
+      <w:r>
+        <w:t xml:space="preserve"> Retrieved from </w:t>
+      </w:r>
+      <w:hyperlink r:id="rId12" w:history="1">
+        <w:r>
+          <w:rPr>
+            <w:rStyle w:val="Hyperlink"/>
+          </w:rPr>
+          <w:t>https://docs.opencv.org/3.4/db/d28/tutorial_cascade_classifier.html</w:t>
+        </w:r>
+      </w:hyperlink>
+    </w:p>
+    <w:p>
+      <w:r>
+        <w:t xml:space="preserve">Stack Overflow. (n.d.). </w:t>
+      </w:r>
+      <w:r>
+        <w:rPr>
+          <w:i/>
+          <w:iCs/>
+        </w:rPr>
+        <w:t>How to use OpenCV and Haar cascades to blur faces.</w:t>
+      </w:r>
+      <w:r>
+        <w:t xml:space="preserve"> Retrieved from </w:t>
+      </w:r>
+      <w:hyperlink r:id="rId13" w:history="1">
+        <w:r>
+          <w:rPr>
+            <w:rStyle w:val="Hyperlink"/>
+          </w:rPr>
+          <w:t>https://stackoverflow.com/questions/18064914/how-to-use-opencv-and-haar-cascades-to-blur-faces</w:t>
+        </w:r>
+      </w:hyperlink>
+    </w:p>
+    <w:p>
+      <w:proofErr w:type="spellStart"/>
+      <w:r>
+        <w:t>TechSkillGuru</w:t>
+      </w:r>
+      <w:proofErr w:type="spellEnd"/>
+      <w:r>
+        <w:t xml:space="preserve">. (n.d.). </w:t>
+      </w:r>
+      <w:r>
+        <w:rPr>
+          <w:i/>
+          <w:iCs/>
+        </w:rPr>
+        <w:t>Face detection with Haar cascades.</w:t>
+      </w:r>
+      <w:r>
+        <w:t xml:space="preserve"> Retrieved from </w:t>
+      </w:r>
+      <w:hyperlink r:id="rId14" w:history="1">
+        <w:r>
+          <w:rPr>
+            <w:rStyle w:val="Hyperlink"/>
+          </w:rPr>
+          <w:t>https://techskillguru.com/opencv/face-detection-with-haar-cascades</w:t>
+        </w:r>
+      </w:hyperlink>
+    </w:p>
+    <w:p>
+      <w:proofErr w:type="spellStart"/>
+      <w:r>
+        <w:t>Toolify</w:t>
+      </w:r>
+      <w:proofErr w:type="spellEnd"/>
+      <w:r>
+        <w:t xml:space="preserve"> AI. (n.d.). </w:t>
+      </w:r>
+      <w:r>
+        <w:rPr>
+          <w:i/>
+          <w:iCs/>
+        </w:rPr>
+        <w:t>Blur faces in real-time with Python and OpenCV.</w:t>
+      </w:r>
+      <w:r>
+        <w:t xml:space="preserve"> Retrieved from </w:t>
+      </w:r>
+      <w:hyperlink r:id="rId15" w:history="1">
+        <w:r>
+          <w:rPr>
+            <w:rStyle w:val="Hyperlink"/>
+          </w:rPr>
+          <w:t>https://www.toolify.ai/ai-news/blur-faces-in-realtime-with-python-and-opencv-1109872</w:t>
+        </w:r>
+      </w:hyperlink>
+    </w:p>
+    <w:p>
+      <w:proofErr w:type="spellStart"/>
+      <w:r>
+        <w:t>Toolify</w:t>
+      </w:r>
+      <w:proofErr w:type="spellEnd"/>
+      <w:r>
+        <w:t xml:space="preserve"> AI. (n.d.). </w:t>
+      </w:r>
+      <w:r>
+        <w:rPr>
+          <w:i/>
+          <w:iCs/>
+        </w:rPr>
+        <w:t>Realtime face blurring with Python and OpenCV.</w:t>
+      </w:r>
+      <w:r>
+        <w:t xml:space="preserve"> Retrieved from </w:t>
+      </w:r>
+      <w:hyperlink r:id="rId16" w:history="1">
+        <w:r>
+          <w:rPr>
+            <w:rStyle w:val="Hyperlink"/>
+          </w:rPr>
+          <w:t>https://www.toolify.ai/ai-news/realtime-face-blurring-with-python-and-opencv-105658</w:t>
+        </w:r>
+      </w:hyperlink>
     </w:p>
     <w:p/>
     <w:sectPr>
@@ -3929,6 +3960,29 @@
       <w:rFonts w:ascii="Times New Roman" w:hAnsi="Times New Roman" w:cs="Times New Roman"/>
     </w:rPr>
   </w:style>
+  <w:style w:type="character" w:styleId="Hyperlink">
+    <w:name w:val="Hyperlink"/>
+    <w:basedOn w:val="DefaultParagraphFont"/>
+    <w:uiPriority w:val="99"/>
+    <w:unhideWhenUsed/>
+    <w:rsid w:val="00376E27"/>
+    <w:rPr>
+      <w:color w:val="467886" w:themeColor="hyperlink"/>
+      <w:u w:val="single"/>
+    </w:rPr>
+  </w:style>
+  <w:style w:type="character" w:styleId="UnresolvedMention">
+    <w:name w:val="Unresolved Mention"/>
+    <w:basedOn w:val="DefaultParagraphFont"/>
+    <w:uiPriority w:val="99"/>
+    <w:semiHidden/>
+    <w:unhideWhenUsed/>
+    <w:rsid w:val="00376E27"/>
+    <w:rPr>
+      <w:color w:val="605E5C"/>
+      <w:shd w:val="clear" w:color="auto" w:fill="E1DFDD"/>
+    </w:rPr>
+  </w:style>
 </w:styles>
 </file>
 

</xml_diff>